<commit_message>
Update documentation and remove speedTest.png
</commit_message>
<xml_diff>
--- a/documentation.docx
+++ b/documentation.docx
@@ -184,6 +184,28 @@
       <w:r>
         <w:t xml:space="preserve"> </w:t>
       </w:r>
+      <w:r>
+        <w:t>Testy były wykonywane z użyciem</w:t>
+      </w:r>
+      <w:r>
+        <w:t xml:space="preserve"> Windows Subsystem for Linux z zainstalowanym </w:t>
+      </w:r>
+      <w:proofErr w:type="spellStart"/>
+      <w:r>
+        <w:t>Ubuntu</w:t>
+      </w:r>
+      <w:proofErr w:type="spellEnd"/>
+      <w:r>
+        <w:t xml:space="preserve"> 22.04 oraz procesora Intel® </w:t>
+      </w:r>
+      <w:proofErr w:type="spellStart"/>
+      <w:r>
+        <w:t>Core</w:t>
+      </w:r>
+      <w:proofErr w:type="spellEnd"/>
+      <w:r>
+        <w:t xml:space="preserve"> i7-7700HQ 2.80GHz.</w:t>
+      </w:r>
     </w:p>
     <w:p>
       <w:pPr>
@@ -620,6 +642,7 @@
         </w:numPr>
       </w:pPr>
       <w:r>
+        <w:lastRenderedPageBreak/>
         <w:t xml:space="preserve">- </w:t>
       </w:r>
       <w:proofErr w:type="spellStart"/>
@@ -664,7 +687,6 @@
           <w:b/>
           <w:bCs/>
         </w:rPr>
-        <w:lastRenderedPageBreak/>
         <w:t>Plik voronoi.py – klasa Voronoi</w:t>
       </w:r>
     </w:p>
@@ -688,16 +710,13 @@
           <w:numId w:val="10"/>
         </w:numPr>
       </w:pPr>
-      <w:r>
-        <w:t>__</w:t>
-      </w:r>
-      <w:proofErr w:type="spellStart"/>
-      <w:r>
-        <w:t>init</w:t>
-      </w:r>
-      <w:proofErr w:type="spellEnd"/>
-      <w:r>
-        <w:t>__(</w:t>
+      <w:proofErr w:type="spellStart"/>
+      <w:r>
+        <w:t>get_voronoi</w:t>
+      </w:r>
+      <w:proofErr w:type="spellEnd"/>
+      <w:r>
+        <w:t>(</w:t>
       </w:r>
       <w:proofErr w:type="spellStart"/>
       <w:r>
@@ -705,7 +724,10 @@
       </w:r>
       <w:proofErr w:type="spellEnd"/>
       <w:r>
-        <w:t xml:space="preserve">, </w:t>
+        <w:t>,</w:t>
+      </w:r>
+      <w:r>
+        <w:t xml:space="preserve"> </w:t>
       </w:r>
       <w:proofErr w:type="spellStart"/>
       <w:r>
@@ -713,7 +735,21 @@
       </w:r>
       <w:proofErr w:type="spellEnd"/>
       <w:r>
-        <w:t>) – konstruktor, którzy przyjmuje punktu, których diagram Voronoi ma dotyczyć</w:t>
+        <w:t xml:space="preserve">) – funkcja zwraca krawędzie utworzonego Voronoi </w:t>
+      </w:r>
+      <w:r>
+        <w:t xml:space="preserve">w postaci listy, krotek krawędzi i </w:t>
+      </w:r>
+      <w:r>
+        <w:t xml:space="preserve">parę wierzchołków, które ograniczają pudełko w którym diagram został zamknięty. (W praktyce wywołuje ona metodę </w:t>
+      </w:r>
+      <w:proofErr w:type="spellStart"/>
+      <w:r>
+        <w:t>get_voronoi_visualised</w:t>
+      </w:r>
+      <w:proofErr w:type="spellEnd"/>
+      <w:r>
+        <w:t>, której opis poniżej, jedynie ignoruje wizualizacje)</w:t>
       </w:r>
     </w:p>
     <w:p>
@@ -732,7 +768,7 @@
       </w:pPr>
       <w:proofErr w:type="spellStart"/>
       <w:r>
-        <w:t>get_voronoi</w:t>
+        <w:t>get_voronoi_visualised</w:t>
       </w:r>
       <w:proofErr w:type="spellEnd"/>
       <w:r>
@@ -744,48 +780,14 @@
       </w:r>
       <w:proofErr w:type="spellEnd"/>
       <w:r>
-        <w:t xml:space="preserve">) – funkcja zwraca krawędzie utworzonego Voronoi </w:t>
-      </w:r>
-      <w:r>
-        <w:t xml:space="preserve">w postaci listy, krotek krawędzi i </w:t>
-      </w:r>
-      <w:r>
-        <w:t xml:space="preserve">parę wierzchołków, które ograniczają pudełko w którym diagram został zamknięty. (W praktyce wywołuje ona metodę </w:t>
-      </w:r>
-      <w:proofErr w:type="spellStart"/>
-      <w:r>
-        <w:t>get_voronoi_visualised</w:t>
-      </w:r>
-      <w:proofErr w:type="spellEnd"/>
-      <w:r>
-        <w:t>, której opis poniżej, jedynie ignoruje wizualizacje)</w:t>
-      </w:r>
-    </w:p>
-    <w:p>
-      <w:pPr>
-        <w:pStyle w:val="Default"/>
-        <w:ind w:left="2136"/>
-      </w:pPr>
-    </w:p>
-    <w:p>
-      <w:pPr>
-        <w:pStyle w:val="Default"/>
-        <w:numPr>
-          <w:ilvl w:val="0"/>
-          <w:numId w:val="10"/>
-        </w:numPr>
-      </w:pPr>
-      <w:proofErr w:type="spellStart"/>
-      <w:r>
-        <w:t>get_voronoi_visualised</w:t>
-      </w:r>
-      <w:proofErr w:type="spellEnd"/>
-      <w:r>
-        <w:t>(</w:t>
-      </w:r>
-      <w:proofErr w:type="spellStart"/>
-      <w:r>
-        <w:t>self</w:t>
+        <w:t>,</w:t>
+      </w:r>
+      <w:r>
+        <w:t xml:space="preserve"> </w:t>
+      </w:r>
+      <w:proofErr w:type="spellStart"/>
+      <w:r>
+        <w:t>points</w:t>
       </w:r>
       <w:proofErr w:type="spellEnd"/>
       <w:r>
@@ -3364,7 +3366,21 @@
           <w:b/>
           <w:bCs/>
         </w:rPr>
-        <w:t>Plik util.py</w:t>
+        <w:t>Plik util</w:t>
+      </w:r>
+      <w:r>
+        <w:rPr>
+          <w:b/>
+          <w:bCs/>
+        </w:rPr>
+        <w:t>s</w:t>
+      </w:r>
+      <w:r>
+        <w:rPr>
+          <w:b/>
+          <w:bCs/>
+        </w:rPr>
+        <w:t>.py</w:t>
       </w:r>
     </w:p>
     <w:p>
@@ -4466,6 +4482,9 @@
         <w:ind w:left="1080"/>
       </w:pPr>
       <w:r>
+        <w:rPr>
+          <w:noProof/>
+        </w:rPr>
         <w:drawing>
           <wp:inline distT="0" distB="0" distL="0" distR="0" wp14:anchorId="376552E9" wp14:editId="452A7695">
             <wp:extent cx="5474305" cy="733425"/>
@@ -4535,6 +4554,9 @@
         <w:ind w:left="372" w:firstLine="708"/>
       </w:pPr>
       <w:r>
+        <w:rPr>
+          <w:noProof/>
+        </w:rPr>
         <w:drawing>
           <wp:inline distT="0" distB="0" distL="0" distR="0" wp14:anchorId="15B1208B" wp14:editId="1A444E32">
             <wp:extent cx="3362325" cy="970186"/>
@@ -4955,6 +4977,9 @@
       <w:pPr>
         <w:pStyle w:val="ListParagraph"/>
         <w:ind w:left="1080"/>
+        <w:rPr>
+          <w:lang w:val="en-US"/>
+        </w:rPr>
       </w:pPr>
     </w:p>
     <w:p>
@@ -5010,6 +5035,9 @@
         <w:keepNext/>
       </w:pPr>
       <w:r>
+        <w:rPr>
+          <w:noProof/>
+        </w:rPr>
         <w:lastRenderedPageBreak/>
         <w:drawing>
           <wp:inline distT="0" distB="0" distL="0" distR="0" wp14:anchorId="54E0285B" wp14:editId="3F634413">
@@ -5085,21 +5113,6 @@
       <w:r>
         <w:t>ntacja wyniku programu dla wywołania metody show()</w:t>
       </w:r>
-    </w:p>
-    <w:p>
-      <w:pPr>
-        <w:pStyle w:val="ListParagraph"/>
-        <w:ind w:left="1440"/>
-      </w:pPr>
-    </w:p>
-    <w:p>
-      <w:pPr>
-        <w:pStyle w:val="Heading1"/>
-        <w:ind w:left="720"/>
-        <w:rPr>
-          <w:color w:val="auto"/>
-        </w:rPr>
-      </w:pPr>
       <w:r>
         <w:rPr>
           <w:color w:val="auto"/>
@@ -5583,7 +5596,6 @@
           <w:sz w:val="24"/>
           <w:szCs w:val="24"/>
         </w:rPr>
-        <w:lastRenderedPageBreak/>
         <w:t xml:space="preserve">łuki paraboli mających ognisko w punktach, dla których chcemy znaleźć diagram Voronoi, </w:t>
       </w:r>
       <w:r>
@@ -6422,14 +6434,7 @@
           <w:sz w:val="24"/>
           <w:szCs w:val="24"/>
         </w:rPr>
-        <w:t>,</w:t>
-      </w:r>
-      <w:r>
-        <w:rPr>
-          <w:sz w:val="24"/>
-          <w:szCs w:val="24"/>
-        </w:rPr>
-        <w:t xml:space="preserve"> </w:t>
+        <w:t xml:space="preserve">, </w:t>
       </w:r>
       <w:proofErr w:type="spellStart"/>
       <w:r>
@@ -6485,44 +6490,121 @@
           <w:sz w:val="24"/>
           <w:szCs w:val="24"/>
         </w:rPr>
+        <w:t>sąsiadujących łuków</w:t>
+      </w:r>
+      <w:r>
+        <w:rPr>
+          <w:sz w:val="24"/>
+          <w:szCs w:val="24"/>
+        </w:rPr>
+        <w:t xml:space="preserve">, które będziemy reprezentować jako </w:t>
+      </w:r>
+      <w:r>
+        <w:rPr>
+          <w:sz w:val="24"/>
+          <w:szCs w:val="24"/>
+        </w:rPr>
+        <w:t>półproste</w:t>
+      </w:r>
+      <w:r>
+        <w:rPr>
+          <w:sz w:val="24"/>
+          <w:szCs w:val="24"/>
+        </w:rPr>
+        <w:t xml:space="preserve"> (nazywane potem krawędziami)</w:t>
+      </w:r>
+      <w:r>
+        <w:rPr>
+          <w:sz w:val="24"/>
+          <w:szCs w:val="24"/>
+        </w:rPr>
+        <w:t xml:space="preserve">, których początek jest w </w:t>
+      </w:r>
+      <w:r>
+        <w:rPr>
+          <w:sz w:val="24"/>
+          <w:szCs w:val="24"/>
+        </w:rPr>
+        <w:t xml:space="preserve">punkcje na łuku </w:t>
+      </w:r>
+      <w:r>
+        <w:rPr>
+          <w:i/>
+          <w:iCs/>
+          <w:sz w:val="24"/>
+          <w:szCs w:val="24"/>
+        </w:rPr>
+        <w:t>l</w:t>
+      </w:r>
+      <w:r>
+        <w:rPr>
+          <w:sz w:val="24"/>
+          <w:szCs w:val="24"/>
+        </w:rPr>
+        <w:t xml:space="preserve"> dla x równego współrzędnej x punktu </w:t>
+      </w:r>
+      <w:r>
+        <w:rPr>
+          <w:i/>
+          <w:iCs/>
+          <w:sz w:val="24"/>
+          <w:szCs w:val="24"/>
+        </w:rPr>
+        <w:t>p</w:t>
+      </w:r>
+      <w:r>
+        <w:rPr>
+          <w:sz w:val="24"/>
+          <w:szCs w:val="24"/>
+        </w:rPr>
+        <w:t xml:space="preserve">, a następnie wstawić do struktury T zamiast łuku </w:t>
+      </w:r>
+      <w:r>
+        <w:rPr>
+          <w:i/>
+          <w:iCs/>
+          <w:sz w:val="24"/>
+          <w:szCs w:val="24"/>
+        </w:rPr>
+        <w:t>l</w:t>
+      </w:r>
+      <w:r>
+        <w:rPr>
+          <w:sz w:val="24"/>
+          <w:szCs w:val="24"/>
+        </w:rPr>
+        <w:t>.</w:t>
+      </w:r>
+      <w:r>
+        <w:rPr>
+          <w:sz w:val="24"/>
+          <w:szCs w:val="24"/>
+        </w:rPr>
+        <w:t xml:space="preserve"> Następnym krokiem jest sprawdzenie czy </w:t>
+      </w:r>
+      <w:r>
+        <w:rPr>
+          <w:sz w:val="24"/>
+          <w:szCs w:val="24"/>
+        </w:rPr>
+        <w:t xml:space="preserve">nie pojawią się </w:t>
+      </w:r>
+      <w:r>
+        <w:rPr>
+          <w:sz w:val="24"/>
+          <w:szCs w:val="24"/>
+        </w:rPr>
+        <w:t xml:space="preserve">zdarzenia okręgowe. </w:t>
+      </w:r>
+      <w:r>
+        <w:rPr>
+          <w:sz w:val="24"/>
+          <w:szCs w:val="24"/>
+        </w:rPr>
         <w:lastRenderedPageBreak/>
-        <w:t>sąsiadujących łuków</w:t>
-      </w:r>
-      <w:r>
-        <w:rPr>
-          <w:sz w:val="24"/>
-          <w:szCs w:val="24"/>
-        </w:rPr>
-        <w:t xml:space="preserve">, które będziemy reprezentować jako </w:t>
-      </w:r>
-      <w:r>
-        <w:rPr>
-          <w:sz w:val="24"/>
-          <w:szCs w:val="24"/>
-        </w:rPr>
-        <w:t>półproste</w:t>
-      </w:r>
-      <w:r>
-        <w:rPr>
-          <w:sz w:val="24"/>
-          <w:szCs w:val="24"/>
-        </w:rPr>
-        <w:t xml:space="preserve"> (nazywane potem krawędziami)</w:t>
-      </w:r>
-      <w:r>
-        <w:rPr>
-          <w:sz w:val="24"/>
-          <w:szCs w:val="24"/>
-        </w:rPr>
-        <w:t xml:space="preserve">, których początek jest w </w:t>
-      </w:r>
-      <w:r>
-        <w:rPr>
-          <w:sz w:val="24"/>
-          <w:szCs w:val="24"/>
-        </w:rPr>
-        <w:t xml:space="preserve">punkcje na łuku </w:t>
-      </w:r>
+        <w:t xml:space="preserve">Musimy zrobić to dla </w:t>
+      </w:r>
+      <w:proofErr w:type="spellStart"/>
       <w:r>
         <w:rPr>
           <w:i/>
@@ -6534,120 +6616,43 @@
       </w:r>
       <w:r>
         <w:rPr>
-          <w:sz w:val="24"/>
-          <w:szCs w:val="24"/>
-        </w:rPr>
-        <w:t xml:space="preserve"> dla x równego współrzędnej x punktu </w:t>
-      </w:r>
-      <w:r>
-        <w:rPr>
-          <w:i/>
-          <w:iCs/>
-          <w:sz w:val="24"/>
-          <w:szCs w:val="24"/>
+          <w:i/>
+          <w:iCs/>
+          <w:sz w:val="24"/>
+          <w:szCs w:val="24"/>
+          <w:vertAlign w:val="subscript"/>
+        </w:rPr>
+        <w:t>l</w:t>
+      </w:r>
+      <w:proofErr w:type="spellEnd"/>
+      <w:r>
+        <w:rPr>
+          <w:sz w:val="24"/>
+          <w:szCs w:val="24"/>
+        </w:rPr>
+        <w:t xml:space="preserve"> i </w:t>
+      </w:r>
+      <w:r>
+        <w:rPr>
+          <w:i/>
+          <w:iCs/>
+          <w:sz w:val="24"/>
+          <w:szCs w:val="24"/>
+        </w:rPr>
+        <w:t>l</w:t>
+      </w:r>
+      <w:r>
+        <w:rPr>
+          <w:i/>
+          <w:iCs/>
+          <w:sz w:val="24"/>
+          <w:szCs w:val="24"/>
+          <w:vertAlign w:val="subscript"/>
         </w:rPr>
         <w:t>p</w:t>
       </w:r>
       <w:r>
         <w:rPr>
-          <w:sz w:val="24"/>
-          <w:szCs w:val="24"/>
-        </w:rPr>
-        <w:t xml:space="preserve">, a następnie wstawić do struktury T zamiast łuku </w:t>
-      </w:r>
-      <w:r>
-        <w:rPr>
-          <w:i/>
-          <w:iCs/>
-          <w:sz w:val="24"/>
-          <w:szCs w:val="24"/>
-        </w:rPr>
-        <w:t>l</w:t>
-      </w:r>
-      <w:r>
-        <w:rPr>
-          <w:sz w:val="24"/>
-          <w:szCs w:val="24"/>
-        </w:rPr>
-        <w:t>.</w:t>
-      </w:r>
-      <w:r>
-        <w:rPr>
-          <w:sz w:val="24"/>
-          <w:szCs w:val="24"/>
-        </w:rPr>
-        <w:t xml:space="preserve"> Następnym krokiem jest sprawdzenie czy </w:t>
-      </w:r>
-      <w:r>
-        <w:rPr>
-          <w:sz w:val="24"/>
-          <w:szCs w:val="24"/>
-        </w:rPr>
-        <w:t xml:space="preserve">nie pojawią się </w:t>
-      </w:r>
-      <w:r>
-        <w:rPr>
-          <w:sz w:val="24"/>
-          <w:szCs w:val="24"/>
-        </w:rPr>
-        <w:t xml:space="preserve">zdarzenia okręgowe. Musimy zrobić to dla </w:t>
-      </w:r>
-      <w:proofErr w:type="spellStart"/>
-      <w:r>
-        <w:rPr>
-          <w:i/>
-          <w:iCs/>
-          <w:sz w:val="24"/>
-          <w:szCs w:val="24"/>
-        </w:rPr>
-        <w:t>l</w:t>
-      </w:r>
-      <w:r>
-        <w:rPr>
-          <w:i/>
-          <w:iCs/>
-          <w:sz w:val="24"/>
-          <w:szCs w:val="24"/>
-          <w:vertAlign w:val="subscript"/>
-        </w:rPr>
-        <w:t>l</w:t>
-      </w:r>
-      <w:proofErr w:type="spellEnd"/>
-      <w:r>
-        <w:rPr>
-          <w:sz w:val="24"/>
-          <w:szCs w:val="24"/>
-        </w:rPr>
-        <w:t xml:space="preserve"> i</w:t>
-      </w:r>
-      <w:r>
-        <w:rPr>
-          <w:sz w:val="24"/>
-          <w:szCs w:val="24"/>
-        </w:rPr>
-        <w:t xml:space="preserve"> </w:t>
-      </w:r>
-      <w:r>
-        <w:rPr>
-          <w:i/>
-          <w:iCs/>
-          <w:sz w:val="24"/>
-          <w:szCs w:val="24"/>
-        </w:rPr>
-        <w:t>l</w:t>
-      </w:r>
-      <w:r>
-        <w:rPr>
-          <w:i/>
-          <w:iCs/>
-          <w:sz w:val="24"/>
-          <w:szCs w:val="24"/>
-          <w:vertAlign w:val="subscript"/>
-        </w:rPr>
-        <w:t>p</w:t>
-      </w:r>
-      <w:r>
-        <w:rPr>
           <w:i/>
           <w:iCs/>
           <w:sz w:val="24"/>
@@ -6701,16 +6706,7 @@
           <w:sz w:val="24"/>
           <w:szCs w:val="24"/>
         </w:rPr>
-        <w:t xml:space="preserve">Przetworzenie zdarzenia </w:t>
-      </w:r>
-      <w:r>
-        <w:rPr>
-          <w:b/>
-          <w:bCs/>
-          <w:sz w:val="24"/>
-          <w:szCs w:val="24"/>
-        </w:rPr>
-        <w:t>okręgowego</w:t>
+        <w:t>Przetworzenie zdarzenia okręgowego</w:t>
       </w:r>
     </w:p>
     <w:p>
@@ -7167,6 +7163,7 @@
             </w:pPr>
             <w:r>
               <w:rPr>
+                <w:noProof/>
                 <w:sz w:val="24"/>
                 <w:szCs w:val="24"/>
               </w:rPr>
@@ -7236,6 +7233,7 @@
             </w:pPr>
             <w:r>
               <w:rPr>
+                <w:noProof/>
                 <w:sz w:val="24"/>
                 <w:szCs w:val="24"/>
               </w:rPr>
@@ -7339,13 +7337,7 @@
               </w:rPr>
             </w:pPr>
             <w:r>
-              <w:t xml:space="preserve">Rysunek </w:t>
-            </w:r>
-            <w:r>
-              <w:t>3</w:t>
-            </w:r>
-            <w:r>
-              <w:t xml:space="preserve"> – przykład działania algorytmu dla 10 punktów</w:t>
+              <w:t>Rysunek 3 – przykład działania algorytmu dla 10 punktów</w:t>
             </w:r>
           </w:p>
         </w:tc>
@@ -7372,6 +7364,7 @@
               <w:rPr>
                 <w:b/>
                 <w:bCs/>
+                <w:noProof/>
                 <w:sz w:val="24"/>
                 <w:szCs w:val="24"/>
               </w:rPr>
@@ -7491,13 +7484,7 @@
               </w:rPr>
             </w:pPr>
             <w:r>
-              <w:t xml:space="preserve">Rysunek </w:t>
-            </w:r>
-            <w:r>
-              <w:t>4</w:t>
-            </w:r>
-            <w:r>
-              <w:t xml:space="preserve"> – przykład działania algorytmu dla 10 punktów</w:t>
+              <w:t>Rysunek 4 – przykład działania algorytmu dla 10 punktów</w:t>
             </w:r>
           </w:p>
         </w:tc>
@@ -7654,24 +7641,6 @@
     </w:p>
     <w:p>
       <w:pPr>
-        <w:pStyle w:val="Caption"/>
-        <w:jc w:val="center"/>
-        <w:rPr>
-          <w:b/>
-          <w:bCs/>
-          <w:sz w:val="24"/>
-          <w:szCs w:val="24"/>
-        </w:rPr>
-      </w:pPr>
-      <w:r>
-        <w:rPr>
-          <w:noProof/>
-        </w:rPr>
-        <w:t xml:space="preserve"> </w:t>
-      </w:r>
-    </w:p>
-    <w:p>
-      <w:pPr>
         <w:pStyle w:val="ListParagraph"/>
         <w:ind w:left="1428"/>
         <w:rPr>
@@ -7685,6 +7654,792 @@
           <w:szCs w:val="24"/>
         </w:rPr>
         <w:t xml:space="preserve"> </w:t>
+      </w:r>
+    </w:p>
+    <w:p>
+      <w:pPr>
+        <w:pStyle w:val="ListParagraph"/>
+        <w:numPr>
+          <w:ilvl w:val="0"/>
+          <w:numId w:val="13"/>
+        </w:numPr>
+        <w:rPr>
+          <w:sz w:val="36"/>
+          <w:szCs w:val="36"/>
+        </w:rPr>
+      </w:pPr>
+      <w:r>
+        <w:rPr>
+          <w:sz w:val="36"/>
+          <w:szCs w:val="36"/>
+        </w:rPr>
+        <w:t>Porównanie czasów działania obu algorytmó</w:t>
+      </w:r>
+      <w:r>
+        <w:rPr>
+          <w:sz w:val="36"/>
+          <w:szCs w:val="36"/>
+        </w:rPr>
+        <w:t>w</w:t>
+      </w:r>
+    </w:p>
+    <w:p>
+      <w:pPr>
+        <w:pStyle w:val="ListParagraph"/>
+        <w:numPr>
+          <w:ilvl w:val="1"/>
+          <w:numId w:val="13"/>
+        </w:numPr>
+        <w:rPr>
+          <w:sz w:val="28"/>
+          <w:szCs w:val="28"/>
+        </w:rPr>
+      </w:pPr>
+      <w:r>
+        <w:rPr>
+          <w:sz w:val="28"/>
+          <w:szCs w:val="28"/>
+        </w:rPr>
+        <w:t>Przygotowanie danych</w:t>
+      </w:r>
+    </w:p>
+    <w:p>
+      <w:pPr>
+        <w:ind w:left="1416" w:firstLine="708"/>
+        <w:rPr>
+          <w:sz w:val="24"/>
+          <w:szCs w:val="24"/>
+        </w:rPr>
+      </w:pPr>
+      <w:r>
+        <w:rPr>
+          <w:sz w:val="24"/>
+          <w:szCs w:val="24"/>
+        </w:rPr>
+        <w:t xml:space="preserve">Aby porównań czas działania obu algorytmów, wybraliśmy funkcje, które zwracają diagramy Voronoi, bez wizualizacji (wizualizacja zakłamałaby czas działania algorytmu). W przypadku </w:t>
+      </w:r>
+      <w:r>
+        <w:rPr>
+          <w:sz w:val="24"/>
+          <w:szCs w:val="24"/>
+        </w:rPr>
+        <w:t>implementacji</w:t>
+      </w:r>
+      <w:r>
+        <w:rPr>
+          <w:sz w:val="24"/>
+          <w:szCs w:val="24"/>
+        </w:rPr>
+        <w:t xml:space="preserve"> algorytmu </w:t>
+      </w:r>
+      <w:proofErr w:type="spellStart"/>
+      <w:r>
+        <w:rPr>
+          <w:sz w:val="24"/>
+          <w:szCs w:val="24"/>
+        </w:rPr>
+        <w:t>Fortune</w:t>
+      </w:r>
+      <w:proofErr w:type="spellEnd"/>
+      <w:r>
+        <w:rPr>
+          <w:sz w:val="24"/>
+          <w:szCs w:val="24"/>
+        </w:rPr>
+        <w:t xml:space="preserve"> jest to funkcja </w:t>
+      </w:r>
+      <w:proofErr w:type="spellStart"/>
+      <w:r>
+        <w:rPr>
+          <w:i/>
+          <w:iCs/>
+          <w:sz w:val="24"/>
+          <w:szCs w:val="24"/>
+        </w:rPr>
+        <w:t>get_voronoi</w:t>
+      </w:r>
+      <w:proofErr w:type="spellEnd"/>
+      <w:r>
+        <w:rPr>
+          <w:i/>
+          <w:iCs/>
+          <w:sz w:val="24"/>
+          <w:szCs w:val="24"/>
+        </w:rPr>
+        <w:t>(</w:t>
+      </w:r>
+      <w:proofErr w:type="spellStart"/>
+      <w:r>
+        <w:rPr>
+          <w:i/>
+          <w:iCs/>
+          <w:sz w:val="24"/>
+          <w:szCs w:val="24"/>
+        </w:rPr>
+        <w:t>points</w:t>
+      </w:r>
+      <w:proofErr w:type="spellEnd"/>
+      <w:r>
+        <w:rPr>
+          <w:i/>
+          <w:iCs/>
+          <w:sz w:val="24"/>
+          <w:szCs w:val="24"/>
+        </w:rPr>
+        <w:t>)</w:t>
+      </w:r>
+      <w:r>
+        <w:rPr>
+          <w:sz w:val="24"/>
+          <w:szCs w:val="24"/>
+        </w:rPr>
+        <w:t xml:space="preserve">, a dla </w:t>
+      </w:r>
+      <w:proofErr w:type="spellStart"/>
+      <w:r>
+        <w:rPr>
+          <w:sz w:val="24"/>
+          <w:szCs w:val="24"/>
+        </w:rPr>
+        <w:t>Delaunay</w:t>
+      </w:r>
+      <w:proofErr w:type="spellEnd"/>
+      <w:r>
+        <w:rPr>
+          <w:sz w:val="24"/>
+          <w:szCs w:val="24"/>
+        </w:rPr>
+        <w:t xml:space="preserve"> są to </w:t>
+      </w:r>
+      <w:proofErr w:type="spellStart"/>
+      <w:r>
+        <w:rPr>
+          <w:i/>
+          <w:iCs/>
+          <w:sz w:val="24"/>
+          <w:szCs w:val="24"/>
+        </w:rPr>
+        <w:t>delaynay</w:t>
+      </w:r>
+      <w:proofErr w:type="spellEnd"/>
+      <w:r>
+        <w:rPr>
+          <w:i/>
+          <w:iCs/>
+          <w:sz w:val="24"/>
+          <w:szCs w:val="24"/>
+        </w:rPr>
+        <w:t>(</w:t>
+      </w:r>
+      <w:proofErr w:type="spellStart"/>
+      <w:r>
+        <w:rPr>
+          <w:i/>
+          <w:iCs/>
+          <w:sz w:val="24"/>
+          <w:szCs w:val="24"/>
+        </w:rPr>
+        <w:t>points</w:t>
+      </w:r>
+      <w:proofErr w:type="spellEnd"/>
+      <w:r>
+        <w:rPr>
+          <w:i/>
+          <w:iCs/>
+          <w:sz w:val="24"/>
+          <w:szCs w:val="24"/>
+        </w:rPr>
+        <w:t>)</w:t>
+      </w:r>
+      <w:r>
+        <w:rPr>
+          <w:sz w:val="24"/>
+          <w:szCs w:val="24"/>
+        </w:rPr>
+        <w:t xml:space="preserve"> (aby </w:t>
+      </w:r>
+      <w:proofErr w:type="spellStart"/>
+      <w:r>
+        <w:rPr>
+          <w:sz w:val="24"/>
+          <w:szCs w:val="24"/>
+        </w:rPr>
+        <w:t>uzystać</w:t>
+      </w:r>
+      <w:proofErr w:type="spellEnd"/>
+      <w:r>
+        <w:rPr>
+          <w:sz w:val="24"/>
+          <w:szCs w:val="24"/>
+        </w:rPr>
+        <w:t xml:space="preserve"> triangulacje) i </w:t>
+      </w:r>
+      <w:proofErr w:type="spellStart"/>
+      <w:r>
+        <w:rPr>
+          <w:i/>
+          <w:iCs/>
+          <w:sz w:val="24"/>
+          <w:szCs w:val="24"/>
+        </w:rPr>
+        <w:t>voronoi</w:t>
+      </w:r>
+      <w:proofErr w:type="spellEnd"/>
+      <w:r>
+        <w:rPr>
+          <w:i/>
+          <w:iCs/>
+          <w:sz w:val="24"/>
+          <w:szCs w:val="24"/>
+        </w:rPr>
+        <w:t>(</w:t>
+      </w:r>
+      <w:proofErr w:type="spellStart"/>
+      <w:r>
+        <w:rPr>
+          <w:i/>
+          <w:iCs/>
+          <w:sz w:val="24"/>
+          <w:szCs w:val="24"/>
+        </w:rPr>
+        <w:t>triangulation,points</w:t>
+      </w:r>
+      <w:proofErr w:type="spellEnd"/>
+      <w:r>
+        <w:rPr>
+          <w:i/>
+          <w:iCs/>
+          <w:sz w:val="24"/>
+          <w:szCs w:val="24"/>
+        </w:rPr>
+        <w:t xml:space="preserve">) </w:t>
+      </w:r>
+      <w:r>
+        <w:rPr>
+          <w:sz w:val="24"/>
+          <w:szCs w:val="24"/>
+        </w:rPr>
+        <w:t>(do uzyskania diagramu).</w:t>
+      </w:r>
+      <w:r>
+        <w:rPr>
+          <w:sz w:val="24"/>
+          <w:szCs w:val="24"/>
+        </w:rPr>
+        <w:t xml:space="preserve"> Następnie za pomocą funkcji zaimplementowanej na pierwszym </w:t>
+      </w:r>
+      <w:proofErr w:type="spellStart"/>
+      <w:r>
+        <w:rPr>
+          <w:sz w:val="24"/>
+          <w:szCs w:val="24"/>
+        </w:rPr>
+        <w:t>labolatorium</w:t>
+      </w:r>
+      <w:proofErr w:type="spellEnd"/>
+      <w:r>
+        <w:rPr>
+          <w:sz w:val="24"/>
+          <w:szCs w:val="24"/>
+        </w:rPr>
+        <w:t xml:space="preserve"> </w:t>
+      </w:r>
+      <w:r>
+        <w:rPr>
+          <w:i/>
+          <w:iCs/>
+          <w:sz w:val="24"/>
+          <w:szCs w:val="24"/>
+        </w:rPr>
+        <w:t xml:space="preserve"> </w:t>
+      </w:r>
+      <w:proofErr w:type="spellStart"/>
+      <w:r>
+        <w:rPr>
+          <w:i/>
+          <w:iCs/>
+          <w:sz w:val="24"/>
+          <w:szCs w:val="24"/>
+        </w:rPr>
+        <w:t>generate_uniform_points</w:t>
+      </w:r>
+      <w:proofErr w:type="spellEnd"/>
+      <w:r>
+        <w:rPr>
+          <w:i/>
+          <w:iCs/>
+          <w:sz w:val="24"/>
+          <w:szCs w:val="24"/>
+        </w:rPr>
+        <w:t xml:space="preserve"> </w:t>
+      </w:r>
+      <w:r>
+        <w:rPr>
+          <w:sz w:val="24"/>
+          <w:szCs w:val="24"/>
+        </w:rPr>
+        <w:t xml:space="preserve">wygenerowaliśmy równomiernie rozmieszczone </w:t>
+      </w:r>
+      <w:r>
+        <w:rPr>
+          <w:sz w:val="24"/>
+          <w:szCs w:val="24"/>
+        </w:rPr>
+        <w:t>punkty dla następujących liczb punktów: 5, 10, 20,35, 50, 75, 100, 150, 200, 300, 400, 500, 1000. Następnie</w:t>
+      </w:r>
+      <w:r>
+        <w:rPr>
+          <w:sz w:val="24"/>
+          <w:szCs w:val="24"/>
+        </w:rPr>
+        <w:t xml:space="preserve"> używając jednej maszyny,</w:t>
+      </w:r>
+      <w:r>
+        <w:rPr>
+          <w:sz w:val="24"/>
+          <w:szCs w:val="24"/>
+        </w:rPr>
+        <w:t xml:space="preserve"> generowaliśmy diagramy i zapisywaliśmy czas wykonania.</w:t>
+      </w:r>
+    </w:p>
+    <w:p>
+      <w:pPr>
+        <w:pStyle w:val="ListParagraph"/>
+        <w:numPr>
+          <w:ilvl w:val="1"/>
+          <w:numId w:val="13"/>
+        </w:numPr>
+        <w:rPr>
+          <w:sz w:val="28"/>
+          <w:szCs w:val="28"/>
+        </w:rPr>
+      </w:pPr>
+      <w:r>
+        <w:rPr>
+          <w:sz w:val="28"/>
+          <w:szCs w:val="28"/>
+        </w:rPr>
+        <w:t>Wyniki</w:t>
+      </w:r>
+    </w:p>
+    <w:p>
+      <w:pPr>
+        <w:pStyle w:val="ListParagraph"/>
+        <w:ind w:left="2124"/>
+        <w:rPr>
+          <w:sz w:val="24"/>
+          <w:szCs w:val="24"/>
+        </w:rPr>
+      </w:pPr>
+      <w:r>
+        <w:rPr>
+          <w:sz w:val="24"/>
+          <w:szCs w:val="24"/>
+        </w:rPr>
+        <w:t>W poniższej tabeli (Tabela 1) znajduje się porównanie czasowe działania algorytmów.</w:t>
+      </w:r>
+      <w:r>
+        <w:rPr>
+          <w:sz w:val="24"/>
+          <w:szCs w:val="24"/>
+        </w:rPr>
+        <w:t xml:space="preserve"> Kolumna o nazwie </w:t>
+      </w:r>
+      <w:r>
+        <w:rPr>
+          <w:i/>
+          <w:iCs/>
+          <w:sz w:val="24"/>
+          <w:szCs w:val="24"/>
+        </w:rPr>
+        <w:t>n</w:t>
+      </w:r>
+      <w:r>
+        <w:rPr>
+          <w:i/>
+          <w:iCs/>
+          <w:sz w:val="24"/>
+          <w:szCs w:val="24"/>
+        </w:rPr>
+        <w:t xml:space="preserve"> </w:t>
+      </w:r>
+      <w:r>
+        <w:rPr>
+          <w:sz w:val="24"/>
+          <w:szCs w:val="24"/>
+        </w:rPr>
+        <w:t>pokazuje liczbę punktów dla danego testu.</w:t>
+      </w:r>
+      <w:r>
+        <w:rPr>
+          <w:sz w:val="24"/>
+          <w:szCs w:val="24"/>
+        </w:rPr>
+        <w:t xml:space="preserve"> Obok (Wykres 1) znajduje się wizualizacja</w:t>
+      </w:r>
+      <w:r>
+        <w:rPr>
+          <w:sz w:val="24"/>
+          <w:szCs w:val="24"/>
+        </w:rPr>
+        <w:t xml:space="preserve"> zmierzonych czasów.</w:t>
+      </w:r>
+    </w:p>
+    <w:tbl>
+      <w:tblPr>
+        <w:tblStyle w:val="TableGrid"/>
+        <w:tblW w:w="11199" w:type="dxa"/>
+        <w:tblInd w:w="-998" w:type="dxa"/>
+        <w:tblBorders>
+          <w:top w:val="none" w:sz="0" w:space="0" w:color="auto"/>
+          <w:left w:val="none" w:sz="0" w:space="0" w:color="auto"/>
+          <w:bottom w:val="none" w:sz="0" w:space="0" w:color="auto"/>
+          <w:right w:val="none" w:sz="0" w:space="0" w:color="auto"/>
+          <w:insideH w:val="none" w:sz="0" w:space="0" w:color="auto"/>
+          <w:insideV w:val="none" w:sz="0" w:space="0" w:color="auto"/>
+        </w:tblBorders>
+        <w:tblLayout w:type="fixed"/>
+        <w:tblLook w:val="04A0" w:firstRow="1" w:lastRow="0" w:firstColumn="1" w:lastColumn="0" w:noHBand="0" w:noVBand="1"/>
+      </w:tblPr>
+      <w:tblGrid>
+        <w:gridCol w:w="4395"/>
+        <w:gridCol w:w="6804"/>
+      </w:tblGrid>
+      <w:tr>
+        <w:tc>
+          <w:tcPr>
+            <w:tcW w:w="4395" w:type="dxa"/>
+          </w:tcPr>
+          <w:p>
+            <w:pPr>
+              <w:pStyle w:val="ListParagraph"/>
+              <w:ind w:left="0"/>
+              <w:jc w:val="center"/>
+              <w:rPr>
+                <w:sz w:val="24"/>
+                <w:szCs w:val="24"/>
+              </w:rPr>
+            </w:pPr>
+            <w:r>
+              <w:rPr>
+                <w:noProof/>
+              </w:rPr>
+              <w:lastRenderedPageBreak/>
+              <w:drawing>
+                <wp:inline distT="0" distB="0" distL="0" distR="0" wp14:anchorId="6272274B" wp14:editId="6FD9FF52">
+                  <wp:extent cx="2457450" cy="3302547"/>
+                  <wp:effectExtent l="0" t="0" r="0" b="0"/>
+                  <wp:docPr id="347805482" name="Picture 3"/>
+                  <wp:cNvGraphicFramePr>
+                    <a:graphicFrameLocks xmlns:a="http://schemas.openxmlformats.org/drawingml/2006/main" noChangeAspect="1"/>
+                  </wp:cNvGraphicFramePr>
+                  <a:graphic xmlns:a="http://schemas.openxmlformats.org/drawingml/2006/main">
+                    <a:graphicData uri="http://schemas.openxmlformats.org/drawingml/2006/picture">
+                      <pic:pic xmlns:pic="http://schemas.openxmlformats.org/drawingml/2006/picture">
+                        <pic:nvPicPr>
+                          <pic:cNvPr id="0" name="Picture 3"/>
+                          <pic:cNvPicPr>
+                            <a:picLocks noChangeAspect="1" noChangeArrowheads="1"/>
+                          </pic:cNvPicPr>
+                        </pic:nvPicPr>
+                        <pic:blipFill>
+                          <a:blip r:embed="rId14">
+                            <a:extLst>
+                              <a:ext uri="{28A0092B-C50C-407E-A947-70E740481C1C}">
+                                <a14:useLocalDpi xmlns:a14="http://schemas.microsoft.com/office/drawing/2010/main" val="0"/>
+                              </a:ext>
+                            </a:extLst>
+                          </a:blip>
+                          <a:srcRect/>
+                          <a:stretch>
+                            <a:fillRect/>
+                          </a:stretch>
+                        </pic:blipFill>
+                        <pic:spPr bwMode="auto">
+                          <a:xfrm>
+                            <a:off x="0" y="0"/>
+                            <a:ext cx="2479510" cy="3332194"/>
+                          </a:xfrm>
+                          <a:prstGeom prst="rect">
+                            <a:avLst/>
+                          </a:prstGeom>
+                          <a:noFill/>
+                          <a:ln>
+                            <a:noFill/>
+                          </a:ln>
+                        </pic:spPr>
+                      </pic:pic>
+                    </a:graphicData>
+                  </a:graphic>
+                </wp:inline>
+              </w:drawing>
+            </w:r>
+          </w:p>
+        </w:tc>
+        <w:tc>
+          <w:tcPr>
+            <w:tcW w:w="6804" w:type="dxa"/>
+          </w:tcPr>
+          <w:p>
+            <w:pPr>
+              <w:pStyle w:val="ListParagraph"/>
+              <w:ind w:left="0"/>
+              <w:jc w:val="center"/>
+              <w:rPr>
+                <w:sz w:val="24"/>
+                <w:szCs w:val="24"/>
+              </w:rPr>
+            </w:pPr>
+            <w:r>
+              <w:rPr>
+                <w:noProof/>
+                <w:sz w:val="24"/>
+                <w:szCs w:val="24"/>
+              </w:rPr>
+              <w:drawing>
+                <wp:inline distT="0" distB="0" distL="0" distR="0" wp14:anchorId="7BA1B616" wp14:editId="2BB2C8C1">
+                  <wp:extent cx="4219575" cy="3304005"/>
+                  <wp:effectExtent l="0" t="0" r="0" b="0"/>
+                  <wp:docPr id="1934161555" name="Picture 4"/>
+                  <wp:cNvGraphicFramePr>
+                    <a:graphicFrameLocks xmlns:a="http://schemas.openxmlformats.org/drawingml/2006/main" noChangeAspect="1"/>
+                  </wp:cNvGraphicFramePr>
+                  <a:graphic xmlns:a="http://schemas.openxmlformats.org/drawingml/2006/main">
+                    <a:graphicData uri="http://schemas.openxmlformats.org/drawingml/2006/picture">
+                      <pic:pic xmlns:pic="http://schemas.openxmlformats.org/drawingml/2006/picture">
+                        <pic:nvPicPr>
+                          <pic:cNvPr id="0" name="Picture 4"/>
+                          <pic:cNvPicPr>
+                            <a:picLocks noChangeAspect="1" noChangeArrowheads="1"/>
+                          </pic:cNvPicPr>
+                        </pic:nvPicPr>
+                        <pic:blipFill>
+                          <a:blip r:embed="rId15">
+                            <a:extLst>
+                              <a:ext uri="{28A0092B-C50C-407E-A947-70E740481C1C}">
+                                <a14:useLocalDpi xmlns:a14="http://schemas.microsoft.com/office/drawing/2010/main" val="0"/>
+                              </a:ext>
+                            </a:extLst>
+                          </a:blip>
+                          <a:srcRect/>
+                          <a:stretch>
+                            <a:fillRect/>
+                          </a:stretch>
+                        </pic:blipFill>
+                        <pic:spPr bwMode="auto">
+                          <a:xfrm>
+                            <a:off x="0" y="0"/>
+                            <a:ext cx="4296997" cy="3364628"/>
+                          </a:xfrm>
+                          <a:prstGeom prst="rect">
+                            <a:avLst/>
+                          </a:prstGeom>
+                          <a:noFill/>
+                          <a:ln>
+                            <a:noFill/>
+                          </a:ln>
+                        </pic:spPr>
+                      </pic:pic>
+                    </a:graphicData>
+                  </a:graphic>
+                </wp:inline>
+              </w:drawing>
+            </w:r>
+          </w:p>
+        </w:tc>
+      </w:tr>
+      <w:tr>
+        <w:tc>
+          <w:tcPr>
+            <w:tcW w:w="4395" w:type="dxa"/>
+          </w:tcPr>
+          <w:p>
+            <w:pPr>
+              <w:pStyle w:val="Caption"/>
+              <w:jc w:val="center"/>
+              <w:rPr>
+                <w:sz w:val="24"/>
+                <w:szCs w:val="24"/>
+              </w:rPr>
+            </w:pPr>
+            <w:r>
+              <w:t xml:space="preserve">Tabela 1 – porównanie czasów działania algorytmów </w:t>
+            </w:r>
+            <w:proofErr w:type="spellStart"/>
+            <w:r>
+              <w:t>Fortune</w:t>
+            </w:r>
+            <w:proofErr w:type="spellEnd"/>
+            <w:r>
+              <w:t xml:space="preserve"> i </w:t>
+            </w:r>
+            <w:proofErr w:type="spellStart"/>
+            <w:r>
+              <w:t>Delanuay</w:t>
+            </w:r>
+            <w:proofErr w:type="spellEnd"/>
+          </w:p>
+        </w:tc>
+        <w:tc>
+          <w:tcPr>
+            <w:tcW w:w="6804" w:type="dxa"/>
+          </w:tcPr>
+          <w:p>
+            <w:pPr>
+              <w:pStyle w:val="Caption"/>
+              <w:jc w:val="center"/>
+              <w:rPr>
+                <w:sz w:val="24"/>
+                <w:szCs w:val="24"/>
+              </w:rPr>
+            </w:pPr>
+            <w:r>
+              <w:t>Wykres</w:t>
+            </w:r>
+            <w:r>
+              <w:t xml:space="preserve"> 1 – porównanie czasów działania algorytmów </w:t>
+            </w:r>
+            <w:proofErr w:type="spellStart"/>
+            <w:r>
+              <w:t>Fortune</w:t>
+            </w:r>
+            <w:proofErr w:type="spellEnd"/>
+            <w:r>
+              <w:t xml:space="preserve"> i </w:t>
+            </w:r>
+            <w:proofErr w:type="spellStart"/>
+            <w:r>
+              <w:t>Delanuay</w:t>
+            </w:r>
+            <w:proofErr w:type="spellEnd"/>
+          </w:p>
+        </w:tc>
+      </w:tr>
+    </w:tbl>
+    <w:p>
+      <w:pPr>
+        <w:pStyle w:val="ListParagraph"/>
+        <w:ind w:left="2124"/>
+        <w:rPr>
+          <w:sz w:val="24"/>
+          <w:szCs w:val="24"/>
+        </w:rPr>
+      </w:pPr>
+    </w:p>
+    <w:p>
+      <w:pPr>
+        <w:keepNext/>
+        <w:ind w:firstLine="708"/>
+        <w:rPr>
+          <w:sz w:val="24"/>
+          <w:szCs w:val="24"/>
+        </w:rPr>
+      </w:pPr>
+      <w:r>
+        <w:rPr>
+          <w:sz w:val="24"/>
+          <w:szCs w:val="24"/>
+        </w:rPr>
+        <w:t xml:space="preserve">Z wyników badania można zaobserwować, </w:t>
+      </w:r>
+      <w:r>
+        <w:rPr>
+          <w:sz w:val="24"/>
+          <w:szCs w:val="24"/>
+        </w:rPr>
+        <w:t xml:space="preserve">wielką dysproporcję w szybkościach obu algorytmów. Wynika ona prawdopodobnie z dobranej podwójnie łączonej listy jako struktura stanu w implementacji algorytmu </w:t>
+      </w:r>
+      <w:proofErr w:type="spellStart"/>
+      <w:r>
+        <w:rPr>
+          <w:sz w:val="24"/>
+          <w:szCs w:val="24"/>
+        </w:rPr>
+        <w:t>Fortune</w:t>
+      </w:r>
+      <w:proofErr w:type="spellEnd"/>
+      <w:r>
+        <w:rPr>
+          <w:sz w:val="24"/>
+          <w:szCs w:val="24"/>
+        </w:rPr>
+        <w:t>.</w:t>
+      </w:r>
+    </w:p>
+    <w:p>
+      <w:pPr>
+        <w:pStyle w:val="ListParagraph"/>
+        <w:numPr>
+          <w:ilvl w:val="0"/>
+          <w:numId w:val="13"/>
+        </w:numPr>
+        <w:rPr>
+          <w:sz w:val="36"/>
+          <w:szCs w:val="36"/>
+        </w:rPr>
+      </w:pPr>
+      <w:r>
+        <w:rPr>
+          <w:sz w:val="36"/>
+          <w:szCs w:val="36"/>
+        </w:rPr>
+        <w:t>Wnioski</w:t>
+      </w:r>
+    </w:p>
+    <w:p>
+      <w:pPr>
+        <w:pStyle w:val="ListParagraph"/>
+        <w:ind w:left="1068" w:firstLine="348"/>
+        <w:rPr>
+          <w:sz w:val="36"/>
+          <w:szCs w:val="36"/>
+        </w:rPr>
+      </w:pPr>
+      <w:r>
+        <w:rPr>
+          <w:sz w:val="24"/>
+          <w:szCs w:val="24"/>
+        </w:rPr>
+        <w:t xml:space="preserve">Na podstawie wizualizacji przedstawiających diagram Voronoi, stwierdzamy, że oba algorytmy zostały zaimplementowane poprawnie. </w:t>
+      </w:r>
+      <w:r>
+        <w:rPr>
+          <w:sz w:val="24"/>
+          <w:szCs w:val="24"/>
+        </w:rPr>
+        <w:t xml:space="preserve">Jednakże rozwiązanie produkcyjne wykorzystujące algorytm </w:t>
+      </w:r>
+      <w:proofErr w:type="spellStart"/>
+      <w:r>
+        <w:rPr>
+          <w:sz w:val="24"/>
+          <w:szCs w:val="24"/>
+        </w:rPr>
+        <w:t>Fortune</w:t>
+      </w:r>
+      <w:proofErr w:type="spellEnd"/>
+      <w:r>
+        <w:rPr>
+          <w:sz w:val="24"/>
+          <w:szCs w:val="24"/>
+        </w:rPr>
+        <w:t xml:space="preserve"> powinno mieć implementacje struktury stanu na drzewie, lub zamiast tego korzystać z algorytmu w oparciu o triangulacje </w:t>
+      </w:r>
+      <w:proofErr w:type="spellStart"/>
+      <w:r>
+        <w:rPr>
+          <w:sz w:val="24"/>
+          <w:szCs w:val="24"/>
+        </w:rPr>
+        <w:t>Delanuaya</w:t>
+      </w:r>
+      <w:proofErr w:type="spellEnd"/>
+      <w:r>
+        <w:rPr>
+          <w:sz w:val="24"/>
+          <w:szCs w:val="24"/>
+        </w:rPr>
+        <w:t xml:space="preserve">. </w:t>
       </w:r>
     </w:p>
     <w:p>
@@ -7779,7 +8534,7 @@
           <w:lang w:val="en-US"/>
         </w:rPr>
       </w:pPr>
-      <w:hyperlink r:id="rId14" w:history="1">
+      <w:hyperlink r:id="rId16" w:history="1">
         <w:r>
           <w:rPr>
             <w:rStyle w:val="Hyperlink"/>
@@ -7805,7 +8560,7 @@
           <w:lang w:val="en-US"/>
         </w:rPr>
       </w:pPr>
-      <w:hyperlink r:id="rId15" w:history="1">
+      <w:hyperlink r:id="rId17" w:history="1">
         <w:r>
           <w:rPr>
             <w:rStyle w:val="Hyperlink"/>
@@ -9883,7 +10638,7 @@
   <w:style w:type="paragraph" w:default="1" w:styleId="Normal">
     <w:name w:val="Normal"/>
     <w:qFormat/>
-    <w:rsid w:val="006762BC"/>
+    <w:rsid w:val="004B085C"/>
   </w:style>
   <w:style w:type="paragraph" w:styleId="Heading1">
     <w:name w:val="heading 1"/>
@@ -9959,6 +10714,7 @@
   <w:style w:type="table" w:default="1" w:styleId="TableNormal">
     <w:name w:val="Normal Table"/>
     <w:uiPriority w:val="99"/>
+    <w:semiHidden/>
     <w:unhideWhenUsed/>
     <w:tblPr>
       <w:tblInd w:w="0" w:type="dxa"/>

</xml_diff>

<commit_message>
Update function names and fix execution counts in tests.ipynb
</commit_message>
<xml_diff>
--- a/documentation.docx
+++ b/documentation.docx
@@ -395,7 +395,21 @@
           <w:b/>
           <w:bCs/>
         </w:rPr>
-        <w:t>util.py</w:t>
+        <w:t>util</w:t>
+      </w:r>
+      <w:r>
+        <w:rPr>
+          <w:b/>
+          <w:bCs/>
+        </w:rPr>
+        <w:t>s</w:t>
+      </w:r>
+      <w:r>
+        <w:rPr>
+          <w:b/>
+          <w:bCs/>
+        </w:rPr>
+        <w:t>.py</w:t>
       </w:r>
     </w:p>
     <w:p>
@@ -415,7 +429,14 @@
           <w:b/>
           <w:bCs/>
         </w:rPr>
-        <w:t>voronoi.py</w:t>
+        <w:t>fortune</w:t>
+      </w:r>
+      <w:r>
+        <w:rPr>
+          <w:b/>
+          <w:bCs/>
+        </w:rPr>
+        <w:t>.py</w:t>
       </w:r>
     </w:p>
     <w:p>
@@ -436,7 +457,36 @@
           <w:b/>
           <w:bCs/>
         </w:rPr>
-        <w:t>voronoiNotes.ipynb</w:t>
+        <w:t>fortune</w:t>
+      </w:r>
+      <w:r>
+        <w:rPr>
+          <w:b/>
+          <w:bCs/>
+        </w:rPr>
+        <w:t>.ipynb</w:t>
+      </w:r>
+      <w:proofErr w:type="spellEnd"/>
+    </w:p>
+    <w:p>
+      <w:pPr>
+        <w:pStyle w:val="Default"/>
+        <w:numPr>
+          <w:ilvl w:val="0"/>
+          <w:numId w:val="2"/>
+        </w:numPr>
+        <w:rPr>
+          <w:b/>
+          <w:bCs/>
+        </w:rPr>
+      </w:pPr>
+      <w:proofErr w:type="spellStart"/>
+      <w:r>
+        <w:rPr>
+          <w:b/>
+          <w:bCs/>
+        </w:rPr>
+        <w:t>tests.ipynb</w:t>
       </w:r>
       <w:proofErr w:type="spellEnd"/>
     </w:p>
@@ -524,9 +574,6 @@
           <w:numId w:val="4"/>
         </w:numPr>
       </w:pPr>
-      <w:r>
-        <w:t xml:space="preserve">- </w:t>
-      </w:r>
       <w:proofErr w:type="spellStart"/>
       <w:r>
         <w:rPr>
@@ -564,74 +611,34 @@
           <w:numId w:val="4"/>
         </w:numPr>
       </w:pPr>
-      <w:r>
-        <w:t xml:space="preserve">- </w:t>
-      </w:r>
-      <w:proofErr w:type="spellStart"/>
-      <w:r>
-        <w:rPr>
-          <w:b/>
-          <w:bCs/>
-        </w:rPr>
-        <w:t>dataclass</w:t>
-      </w:r>
-      <w:proofErr w:type="spellEnd"/>
-      <w:r>
-        <w:t xml:space="preserve"> – </w:t>
-      </w:r>
-      <w:proofErr w:type="spellStart"/>
-      <w:r>
-        <w:t>pythonowy</w:t>
-      </w:r>
-      <w:proofErr w:type="spellEnd"/>
-      <w:r>
+      <w:proofErr w:type="spellStart"/>
+      <w:r>
+        <w:rPr>
+          <w:b/>
+          <w:bCs/>
+        </w:rPr>
+        <w:t>pd</w:t>
+      </w:r>
+      <w:proofErr w:type="spellEnd"/>
+      <w:r>
+        <w:rPr>
+          <w:b/>
+          <w:bCs/>
+        </w:rPr>
         <w:t xml:space="preserve"> </w:t>
       </w:r>
       <w:r>
-        <w:t xml:space="preserve">dekorator, dzięki któremu klasa staje się </w:t>
-      </w:r>
-      <w:r>
-        <w:t>klasą przechowującą dane i</w:t>
-      </w:r>
-      <w:r>
-        <w:t xml:space="preserve"> między innymi</w:t>
-      </w:r>
-      <w:r>
-        <w:t xml:space="preserve"> automatycznie generuje metodę </w:t>
-      </w:r>
-      <w:proofErr w:type="spellStart"/>
-      <w:r>
-        <w:t>hashującą</w:t>
-      </w:r>
-      <w:proofErr w:type="spellEnd"/>
-      <w:r>
-        <w:t xml:space="preserve"> i gettery. Parametr </w:t>
-      </w:r>
-      <w:proofErr w:type="spellStart"/>
-      <w:r>
-        <w:rPr>
-          <w:i/>
-          <w:iCs/>
-        </w:rPr>
-        <w:t>frozen</w:t>
-      </w:r>
-      <w:proofErr w:type="spellEnd"/>
-      <w:r>
-        <w:rPr>
-          <w:i/>
-          <w:iCs/>
-        </w:rPr>
-        <w:t xml:space="preserve"> </w:t>
-      </w:r>
-      <w:r>
-        <w:t>oznacz</w:t>
-      </w:r>
-      <w:r>
-        <w:t>a, że</w:t>
-      </w:r>
-      <w:r>
-        <w:t xml:space="preserve"> parametrów danej instancji nie będzie się dało zmienić.</w:t>
-      </w:r>
+        <w:t xml:space="preserve">– skrócona nazwa biblioteki </w:t>
+      </w:r>
+      <w:proofErr w:type="spellStart"/>
+      <w:r>
+        <w:rPr>
+          <w:b/>
+          <w:bCs/>
+        </w:rPr>
+        <w:t>pandas</w:t>
+      </w:r>
+      <w:proofErr w:type="spellEnd"/>
     </w:p>
     <w:p>
       <w:pPr>
@@ -641,10 +648,81 @@
           <w:numId w:val="4"/>
         </w:numPr>
       </w:pPr>
+      <w:proofErr w:type="spellStart"/>
+      <w:r>
+        <w:rPr>
+          <w:b/>
+          <w:bCs/>
+        </w:rPr>
+        <w:t>dataclass</w:t>
+      </w:r>
+      <w:proofErr w:type="spellEnd"/>
+      <w:r>
+        <w:t xml:space="preserve"> – </w:t>
+      </w:r>
+      <w:proofErr w:type="spellStart"/>
+      <w:r>
+        <w:t>pythonowy</w:t>
+      </w:r>
+      <w:proofErr w:type="spellEnd"/>
+      <w:r>
+        <w:t xml:space="preserve"> </w:t>
+      </w:r>
+      <w:r>
+        <w:t xml:space="preserve">dekorator, dzięki któremu klasa staje się </w:t>
+      </w:r>
+      <w:r>
+        <w:t>klasą przechowującą dane i</w:t>
+      </w:r>
+      <w:r>
+        <w:t xml:space="preserve"> między innymi</w:t>
+      </w:r>
+      <w:r>
+        <w:t xml:space="preserve"> automatycznie generuje metodę </w:t>
+      </w:r>
+      <w:proofErr w:type="spellStart"/>
       <w:r>
         <w:lastRenderedPageBreak/>
-        <w:t xml:space="preserve">- </w:t>
-      </w:r>
+        <w:t>hashującą</w:t>
+      </w:r>
+      <w:proofErr w:type="spellEnd"/>
+      <w:r>
+        <w:t xml:space="preserve"> i gettery. Parametr </w:t>
+      </w:r>
+      <w:proofErr w:type="spellStart"/>
+      <w:r>
+        <w:rPr>
+          <w:i/>
+          <w:iCs/>
+        </w:rPr>
+        <w:t>frozen</w:t>
+      </w:r>
+      <w:proofErr w:type="spellEnd"/>
+      <w:r>
+        <w:rPr>
+          <w:i/>
+          <w:iCs/>
+        </w:rPr>
+        <w:t xml:space="preserve"> </w:t>
+      </w:r>
+      <w:r>
+        <w:t>oznacz</w:t>
+      </w:r>
+      <w:r>
+        <w:t>a, że</w:t>
+      </w:r>
+      <w:r>
+        <w:t xml:space="preserve"> parametrów danej instancji nie będzie się dało zmienić.</w:t>
+      </w:r>
+    </w:p>
+    <w:p>
+      <w:pPr>
+        <w:pStyle w:val="Default"/>
+        <w:numPr>
+          <w:ilvl w:val="0"/>
+          <w:numId w:val="4"/>
+        </w:numPr>
+      </w:pPr>
       <w:proofErr w:type="spellStart"/>
       <w:r>
         <w:rPr>
@@ -687,7 +765,21 @@
           <w:b/>
           <w:bCs/>
         </w:rPr>
-        <w:t>Plik voronoi.py – klasa Voronoi</w:t>
+        <w:t xml:space="preserve">Plik </w:t>
+      </w:r>
+      <w:r>
+        <w:rPr>
+          <w:b/>
+          <w:bCs/>
+        </w:rPr>
+        <w:t>fortune</w:t>
+      </w:r>
+      <w:r>
+        <w:rPr>
+          <w:b/>
+          <w:bCs/>
+        </w:rPr>
+        <w:t>.py – klasa Voronoi</w:t>
       </w:r>
     </w:p>
     <w:p>
@@ -1226,6 +1318,7 @@
       </w:pPr>
       <w:proofErr w:type="spellStart"/>
       <w:r>
+        <w:lastRenderedPageBreak/>
         <w:t>setDirectrix</w:t>
       </w:r>
       <w:proofErr w:type="spellEnd"/>
@@ -1293,7 +1386,6 @@
       </w:pPr>
       <w:proofErr w:type="spellStart"/>
       <w:r>
-        <w:lastRenderedPageBreak/>
         <w:t>setLeftEdge</w:t>
       </w:r>
       <w:proofErr w:type="spellEnd"/>
@@ -2014,6 +2106,7 @@
           <w:b/>
           <w:bCs/>
         </w:rPr>
+        <w:lastRenderedPageBreak/>
         <w:t>Pair</w:t>
       </w:r>
       <w:proofErr w:type="spellEnd"/>
@@ -2121,11 +2214,7 @@
         <w:t xml:space="preserve"> </w:t>
       </w:r>
       <w:r>
-        <w:t xml:space="preserve">i zwraca współrzędną x </w:t>
-      </w:r>
-      <w:r>
-        <w:lastRenderedPageBreak/>
-        <w:t xml:space="preserve">przecięcia. </w:t>
+        <w:t xml:space="preserve">i zwraca współrzędną x przecięcia. </w:t>
       </w:r>
       <w:r>
         <w:t>Współrzędna</w:t>
@@ -2786,7 +2875,11 @@
         <w:t xml:space="preserve">podział węzła który poprzednio reprezentował łuk </w:t>
       </w:r>
       <w:r>
-        <w:t xml:space="preserve">nowym łukiem, który odpowiada aktualnemu zdarzeniu punktowemu i odpowiednio podzielić </w:t>
+        <w:t xml:space="preserve">nowym łukiem, który odpowiada aktualnemu zdarzeniu punktowemu i </w:t>
+      </w:r>
+      <w:r>
+        <w:lastRenderedPageBreak/>
+        <w:t xml:space="preserve">odpowiednio podzielić </w:t>
       </w:r>
       <w:r>
         <w:t>te łuki węzłami odpowiadającym przecięciom łuków.</w:t>
@@ -3510,7 +3603,11 @@
         <w:t xml:space="preserve">– zwracająca </w:t>
       </w:r>
       <w:r>
-        <w:t>przecięcie dwóch półprostych o ok</w:t>
+        <w:t xml:space="preserve">przecięcie dwóch półprostych o </w:t>
+      </w:r>
+      <w:r>
+        <w:lastRenderedPageBreak/>
+        <w:t>ok</w:t>
       </w:r>
       <w:r>
         <w:t>reślonych punktach przyłożenia i kierunku.</w:t>
@@ -3550,7 +3647,6 @@
         </w:rPr>
       </w:pPr>
       <w:r>
-        <w:lastRenderedPageBreak/>
         <w:t xml:space="preserve">funkcja </w:t>
       </w:r>
       <w:proofErr w:type="spellStart"/>
@@ -3619,7 +3715,14 @@
           <w:b/>
           <w:bCs/>
         </w:rPr>
-        <w:t>voronoiNotes.ipynb</w:t>
+        <w:t>fortune</w:t>
+      </w:r>
+      <w:r>
+        <w:rPr>
+          <w:b/>
+          <w:bCs/>
+        </w:rPr>
+        <w:t>.ipynb</w:t>
       </w:r>
       <w:proofErr w:type="spellEnd"/>
     </w:p>
@@ -3633,23 +3736,379 @@
       <w:pPr>
         <w:pStyle w:val="Default"/>
         <w:ind w:left="1416"/>
-        <w:rPr>
-          <w:b/>
-          <w:bCs/>
-        </w:rPr>
-      </w:pPr>
-      <w:r>
-        <w:t>Plik, w którym pokazane są przykłady działania algorytmu.</w:t>
+      </w:pPr>
+      <w:r>
+        <w:t>Plik, w którym pokazane są przykłady działania algorytmu</w:t>
+      </w:r>
+      <w:r>
+        <w:t>.</w:t>
       </w:r>
     </w:p>
     <w:p>
       <w:pPr>
         <w:pStyle w:val="Default"/>
-        <w:ind w:left="708"/>
-        <w:rPr>
-          <w:b/>
-          <w:bCs/>
-        </w:rPr>
+        <w:rPr>
+          <w:b/>
+          <w:bCs/>
+        </w:rPr>
+      </w:pPr>
+      <w:r>
+        <w:t xml:space="preserve"> </w:t>
+      </w:r>
+    </w:p>
+    <w:p>
+      <w:pPr>
+        <w:pStyle w:val="Default"/>
+        <w:numPr>
+          <w:ilvl w:val="0"/>
+          <w:numId w:val="6"/>
+        </w:numPr>
+        <w:rPr>
+          <w:b/>
+          <w:bCs/>
+        </w:rPr>
+      </w:pPr>
+      <w:r>
+        <w:t xml:space="preserve"> </w:t>
+      </w:r>
+      <w:r>
+        <w:rPr>
+          <w:b/>
+          <w:bCs/>
+        </w:rPr>
+        <w:t xml:space="preserve">Plik </w:t>
+      </w:r>
+      <w:proofErr w:type="spellStart"/>
+      <w:r>
+        <w:rPr>
+          <w:b/>
+          <w:bCs/>
+        </w:rPr>
+        <w:t>tests</w:t>
+      </w:r>
+      <w:r>
+        <w:rPr>
+          <w:b/>
+          <w:bCs/>
+        </w:rPr>
+        <w:t>.ipynb</w:t>
+      </w:r>
+      <w:proofErr w:type="spellEnd"/>
+    </w:p>
+    <w:p>
+      <w:pPr>
+        <w:pStyle w:val="Default"/>
+        <w:ind w:left="1416"/>
+      </w:pPr>
+    </w:p>
+    <w:p>
+      <w:pPr>
+        <w:pStyle w:val="Default"/>
+        <w:numPr>
+          <w:ilvl w:val="1"/>
+          <w:numId w:val="6"/>
+        </w:numPr>
+      </w:pPr>
+      <w:r>
+        <w:t xml:space="preserve">funkcja </w:t>
+      </w:r>
+      <w:proofErr w:type="spellStart"/>
+      <w:r>
+        <w:t>read_test_data</w:t>
+      </w:r>
+      <w:proofErr w:type="spellEnd"/>
+      <w:r>
+        <w:t>(</w:t>
+      </w:r>
+      <w:proofErr w:type="spellStart"/>
+      <w:r>
+        <w:t>new</w:t>
+      </w:r>
+      <w:proofErr w:type="spellEnd"/>
+      <w:r>
+        <w:t>=</w:t>
+      </w:r>
+      <w:proofErr w:type="spellStart"/>
+      <w:r>
+        <w:t>False</w:t>
+      </w:r>
+      <w:proofErr w:type="spellEnd"/>
+      <w:r>
+        <w:t>) – funkcja odpowie</w:t>
+      </w:r>
+      <w:r>
+        <w:t>dzialna za odczytanie</w:t>
+      </w:r>
+      <w:r>
+        <w:t xml:space="preserve"> (lub wygenerowanie) danych, na których algorytmy będą testowane. Dane są generowane na nowo, jeśli algorytm nie znajdzie pliku z danymi, lub jeśli parametr </w:t>
+      </w:r>
+      <w:proofErr w:type="spellStart"/>
+      <w:r>
+        <w:rPr>
+          <w:i/>
+          <w:iCs/>
+        </w:rPr>
+        <w:t>new</w:t>
+      </w:r>
+      <w:proofErr w:type="spellEnd"/>
+      <w:r>
+        <w:rPr>
+          <w:i/>
+          <w:iCs/>
+        </w:rPr>
+        <w:t xml:space="preserve"> </w:t>
+      </w:r>
+      <w:r>
+        <w:t xml:space="preserve">jest ustawiony na </w:t>
+      </w:r>
+      <w:r>
+        <w:rPr>
+          <w:i/>
+          <w:iCs/>
+        </w:rPr>
+        <w:t>True</w:t>
+      </w:r>
+      <w:r>
+        <w:rPr>
+          <w:i/>
+          <w:iCs/>
+        </w:rPr>
+        <w:t xml:space="preserve">. </w:t>
+      </w:r>
+      <w:r>
+        <w:t>Jeśli tak było, wygenerowane dane są zapisywane do pliku. Takie rozwiązanie wspiera wielokrotne wykonywane testów na tych samych danych.</w:t>
+      </w:r>
+    </w:p>
+    <w:p>
+      <w:pPr>
+        <w:pStyle w:val="Default"/>
+        <w:numPr>
+          <w:ilvl w:val="1"/>
+          <w:numId w:val="6"/>
+        </w:numPr>
+      </w:pPr>
+      <w:r>
+        <w:t xml:space="preserve">funkcja </w:t>
+      </w:r>
+      <w:proofErr w:type="spellStart"/>
+      <w:r>
+        <w:t>run_tests</w:t>
+      </w:r>
+      <w:proofErr w:type="spellEnd"/>
+      <w:r>
+        <w:t>(</w:t>
+      </w:r>
+      <w:proofErr w:type="spellStart"/>
+      <w:r>
+        <w:t>saveOutput</w:t>
+      </w:r>
+      <w:proofErr w:type="spellEnd"/>
+      <w:r>
+        <w:t xml:space="preserve">=True, </w:t>
+      </w:r>
+      <w:proofErr w:type="spellStart"/>
+      <w:r>
+        <w:t>tested</w:t>
+      </w:r>
+      <w:proofErr w:type="spellEnd"/>
+      <w:r>
+        <w:t>=['</w:t>
+      </w:r>
+      <w:proofErr w:type="spellStart"/>
+      <w:r>
+        <w:t>fortune</w:t>
+      </w:r>
+      <w:proofErr w:type="spellEnd"/>
+      <w:r>
+        <w:t>', '</w:t>
+      </w:r>
+      <w:proofErr w:type="spellStart"/>
+      <w:r>
+        <w:t>delaunay</w:t>
+      </w:r>
+      <w:proofErr w:type="spellEnd"/>
+      <w:r>
+        <w:t>']</w:t>
+      </w:r>
+      <w:r>
+        <w:t xml:space="preserve">) </w:t>
+      </w:r>
+      <w:r>
+        <w:t>–</w:t>
+      </w:r>
+      <w:r>
+        <w:t xml:space="preserve"> </w:t>
+      </w:r>
+      <w:r>
+        <w:t>główna funkcja wykonująca testy. Wczytu</w:t>
+      </w:r>
+      <w:r>
+        <w:t xml:space="preserve">je ona dane testowe za pomocą </w:t>
+      </w:r>
+      <w:proofErr w:type="spellStart"/>
+      <w:r>
+        <w:rPr>
+          <w:i/>
+          <w:iCs/>
+        </w:rPr>
+        <w:t>read_test_data</w:t>
+      </w:r>
+      <w:proofErr w:type="spellEnd"/>
+      <w:r>
+        <w:rPr>
+          <w:i/>
+          <w:iCs/>
+        </w:rPr>
+        <w:t xml:space="preserve">, </w:t>
+      </w:r>
+      <w:r>
+        <w:t xml:space="preserve">a następnie dla każdych danych mierzy czas wykonania dla każdej z funkcji opisanych w parametrze </w:t>
+      </w:r>
+      <w:proofErr w:type="spellStart"/>
+      <w:r>
+        <w:rPr>
+          <w:i/>
+          <w:iCs/>
+        </w:rPr>
+        <w:t>tested</w:t>
+      </w:r>
+      <w:proofErr w:type="spellEnd"/>
+      <w:r>
+        <w:rPr>
+          <w:i/>
+          <w:iCs/>
+        </w:rPr>
+        <w:t xml:space="preserve">. </w:t>
+      </w:r>
+      <w:r>
+        <w:t xml:space="preserve">Jeśli parametr </w:t>
+      </w:r>
+      <w:proofErr w:type="spellStart"/>
+      <w:r>
+        <w:rPr>
+          <w:i/>
+          <w:iCs/>
+        </w:rPr>
+        <w:t>saveOutput</w:t>
+      </w:r>
+      <w:proofErr w:type="spellEnd"/>
+      <w:r>
+        <w:rPr>
+          <w:i/>
+          <w:iCs/>
+        </w:rPr>
+        <w:t xml:space="preserve"> </w:t>
+      </w:r>
+      <w:r>
+        <w:t xml:space="preserve">jest ustawiony na </w:t>
+      </w:r>
+      <w:r>
+        <w:rPr>
+          <w:i/>
+          <w:iCs/>
+        </w:rPr>
+        <w:t>True</w:t>
+      </w:r>
+      <w:r>
+        <w:rPr>
+          <w:i/>
+          <w:iCs/>
+        </w:rPr>
+        <w:t xml:space="preserve">, </w:t>
+      </w:r>
+      <w:r>
+        <w:t>funkcja zapisuje wyniki triangulacji do pliku</w:t>
+      </w:r>
+      <w:r>
+        <w:t xml:space="preserve"> wynikowego</w:t>
+      </w:r>
+      <w:r>
+        <w:t>.</w:t>
+      </w:r>
+    </w:p>
+    <w:p>
+      <w:pPr>
+        <w:pStyle w:val="Default"/>
+        <w:numPr>
+          <w:ilvl w:val="1"/>
+          <w:numId w:val="6"/>
+        </w:numPr>
+      </w:pPr>
+      <w:r>
+        <w:t xml:space="preserve">funkcja </w:t>
+      </w:r>
+      <w:proofErr w:type="spellStart"/>
+      <w:r>
+        <w:t>save_and_visualize</w:t>
+      </w:r>
+      <w:proofErr w:type="spellEnd"/>
+      <w:r>
+        <w:t>(</w:t>
+      </w:r>
+      <w:proofErr w:type="spellStart"/>
+      <w:r>
+        <w:t>new</w:t>
+      </w:r>
+      <w:proofErr w:type="spellEnd"/>
+      <w:r>
+        <w:t>=True) – funkcja, której celem je</w:t>
+      </w:r>
+      <w:r>
+        <w:t xml:space="preserve">st wizualizacja wyników testów. Jeśli parametr </w:t>
+      </w:r>
+      <w:proofErr w:type="spellStart"/>
+      <w:r>
+        <w:rPr>
+          <w:i/>
+          <w:iCs/>
+        </w:rPr>
+        <w:t>new</w:t>
+      </w:r>
+      <w:proofErr w:type="spellEnd"/>
+      <w:r>
+        <w:t xml:space="preserve"> jest ustawiony na </w:t>
+      </w:r>
+      <w:r>
+        <w:rPr>
+          <w:i/>
+          <w:iCs/>
+        </w:rPr>
+        <w:t>True</w:t>
+      </w:r>
+      <w:r>
+        <w:t xml:space="preserve">, to funkcja </w:t>
+      </w:r>
+      <w:r>
+        <w:t xml:space="preserve">wywołuje funkcje </w:t>
+      </w:r>
+      <w:proofErr w:type="spellStart"/>
+      <w:r>
+        <w:rPr>
+          <w:i/>
+          <w:iCs/>
+        </w:rPr>
+        <w:t>run_test</w:t>
+      </w:r>
+      <w:proofErr w:type="spellEnd"/>
+      <w:r>
+        <w:t xml:space="preserve"> na nowo, aby dostać nowe wyniki. W przeciwnym przypadku czyta wyniki testów z pliku. Następnie przedstawia wyniki w tabeli za pomocą biblioteki </w:t>
+      </w:r>
+      <w:proofErr w:type="spellStart"/>
+      <w:r>
+        <w:rPr>
+          <w:i/>
+          <w:iCs/>
+        </w:rPr>
+        <w:t>Pandas</w:t>
+      </w:r>
+      <w:proofErr w:type="spellEnd"/>
+      <w:r>
+        <w:t xml:space="preserve"> i rysuje na wykresie.</w:t>
+      </w:r>
+    </w:p>
+    <w:p>
+      <w:pPr>
+        <w:pStyle w:val="Default"/>
       </w:pPr>
     </w:p>
     <w:p>
@@ -4485,6 +4944,7 @@
         <w:rPr>
           <w:noProof/>
         </w:rPr>
+        <w:lastRenderedPageBreak/>
         <w:drawing>
           <wp:inline distT="0" distB="0" distL="0" distR="0" wp14:anchorId="376552E9" wp14:editId="452A7695">
             <wp:extent cx="5474305" cy="733425"/>
@@ -5038,7 +5498,6 @@
         <w:rPr>
           <w:noProof/>
         </w:rPr>
-        <w:lastRenderedPageBreak/>
         <w:drawing>
           <wp:inline distT="0" distB="0" distL="0" distR="0" wp14:anchorId="54E0285B" wp14:editId="3F634413">
             <wp:extent cx="5760720" cy="3811270"/>
@@ -5145,6 +5604,7 @@
           <w:sz w:val="40"/>
           <w:szCs w:val="40"/>
         </w:rPr>
+        <w:lastRenderedPageBreak/>
         <w:t>Sprawozdanie</w:t>
       </w:r>
     </w:p>
@@ -5917,7 +6377,15 @@
           <w:sz w:val="24"/>
           <w:szCs w:val="24"/>
         </w:rPr>
-        <w:t xml:space="preserve">nasza implementacja wykorzystuje </w:t>
+        <w:t xml:space="preserve">nasza implementacja </w:t>
+      </w:r>
+      <w:r>
+        <w:rPr>
+          <w:sz w:val="24"/>
+          <w:szCs w:val="24"/>
+        </w:rPr>
+        <w:lastRenderedPageBreak/>
+        <w:t xml:space="preserve">wykorzystuje </w:t>
       </w:r>
       <w:proofErr w:type="spellStart"/>
       <w:r>
@@ -6594,15 +7062,7 @@
           <w:sz w:val="24"/>
           <w:szCs w:val="24"/>
         </w:rPr>
-        <w:t xml:space="preserve">zdarzenia okręgowe. </w:t>
-      </w:r>
-      <w:r>
-        <w:rPr>
-          <w:sz w:val="24"/>
-          <w:szCs w:val="24"/>
-        </w:rPr>
-        <w:lastRenderedPageBreak/>
-        <w:t xml:space="preserve">Musimy zrobić to dla </w:t>
+        <w:t xml:space="preserve">zdarzenia okręgowe. Musimy zrobić to dla </w:t>
       </w:r>
       <w:proofErr w:type="spellStart"/>
       <w:r>
@@ -7167,6 +7627,7 @@
                 <w:sz w:val="24"/>
                 <w:szCs w:val="24"/>
               </w:rPr>
+              <w:lastRenderedPageBreak/>
               <w:drawing>
                 <wp:inline distT="0" distB="0" distL="0" distR="0" wp14:anchorId="46C00349" wp14:editId="3D1C9D29">
                   <wp:extent cx="2632428" cy="1981200"/>
@@ -7368,7 +7829,6 @@
                 <w:sz w:val="24"/>
                 <w:szCs w:val="24"/>
               </w:rPr>
-              <w:lastRenderedPageBreak/>
               <w:drawing>
                 <wp:inline distT="0" distB="0" distL="0" distR="0" wp14:anchorId="5C2E17F3" wp14:editId="461BE8C6">
                   <wp:extent cx="2649167" cy="1980000"/>
@@ -7524,6 +7984,7 @@
         <w:rPr>
           <w:noProof/>
         </w:rPr>
+        <w:lastRenderedPageBreak/>
         <w:drawing>
           <wp:inline distT="0" distB="0" distL="0" distR="0" wp14:anchorId="24B7C7E7" wp14:editId="397CB02D">
             <wp:extent cx="5553075" cy="4114800"/>
@@ -7580,7 +8041,6 @@
         <w:rPr>
           <w:noProof/>
         </w:rPr>
-        <w:lastRenderedPageBreak/>
         <w:t xml:space="preserve">  </w:t>
       </w:r>
       <w:r>
@@ -7653,6 +8113,7 @@
           <w:sz w:val="24"/>
           <w:szCs w:val="24"/>
         </w:rPr>
+        <w:lastRenderedPageBreak/>
         <w:t xml:space="preserve"> </w:t>
       </w:r>
     </w:p>
@@ -7716,21 +8177,7 @@
           <w:sz w:val="24"/>
           <w:szCs w:val="24"/>
         </w:rPr>
-        <w:t xml:space="preserve">Aby porównań czas działania obu algorytmów, wybraliśmy funkcje, które zwracają diagramy Voronoi, bez wizualizacji (wizualizacja zakłamałaby czas działania algorytmu). W przypadku </w:t>
-      </w:r>
-      <w:r>
-        <w:rPr>
-          <w:sz w:val="24"/>
-          <w:szCs w:val="24"/>
-        </w:rPr>
-        <w:t>implementacji</w:t>
-      </w:r>
-      <w:r>
-        <w:rPr>
-          <w:sz w:val="24"/>
-          <w:szCs w:val="24"/>
-        </w:rPr>
-        <w:t xml:space="preserve"> algorytmu </w:t>
+        <w:t xml:space="preserve">Aby porównań czas działania obu algorytmów, wybraliśmy funkcje, które zwracają diagramy Voronoi, bez wizualizacji (wizualizacja zakłamałaby czas działania algorytmu). W przypadku implementacji algorytmu </w:t>
       </w:r>
       <w:proofErr w:type="spellStart"/>
       <w:r>
@@ -8124,7 +8571,6 @@
               <w:rPr>
                 <w:noProof/>
               </w:rPr>
-              <w:lastRenderedPageBreak/>
               <w:drawing>
                 <wp:inline distT="0" distB="0" distL="0" distR="0" wp14:anchorId="6272274B" wp14:editId="6FD9FF52">
                   <wp:extent cx="2457450" cy="3302547"/>
@@ -8294,10 +8740,7 @@
               </w:rPr>
             </w:pPr>
             <w:r>
-              <w:t>Wykres</w:t>
-            </w:r>
-            <w:r>
-              <w:t xml:space="preserve"> 1 – porównanie czasów działania algorytmów </w:t>
+              <w:t xml:space="preserve">Wykres 1 – porównanie czasów działania algorytmów </w:t>
             </w:r>
             <w:proofErr w:type="spellStart"/>
             <w:r>
@@ -8340,6 +8783,7 @@
           <w:sz w:val="24"/>
           <w:szCs w:val="24"/>
         </w:rPr>
+        <w:lastRenderedPageBreak/>
         <w:t xml:space="preserve">Z wyników badania można zaobserwować, </w:t>
       </w:r>
       <w:r>
@@ -8440,6 +8884,20 @@
           <w:szCs w:val="24"/>
         </w:rPr>
         <w:t xml:space="preserve">. </w:t>
+      </w:r>
+      <w:r>
+        <w:rPr>
+          <w:sz w:val="24"/>
+          <w:szCs w:val="24"/>
+        </w:rPr>
+        <w:t>W obu przypadkach wadą jest również struktura danych, w której jest zwracany diagram</w:t>
+      </w:r>
+      <w:r>
+        <w:rPr>
+          <w:sz w:val="24"/>
+          <w:szCs w:val="24"/>
+        </w:rPr>
+        <w:t>.</w:t>
       </w:r>
     </w:p>
     <w:p>
@@ -8820,7 +9278,7 @@
   <w:abstractNum w:abstractNumId="2" w15:restartNumberingAfterBreak="0">
     <w:nsid w:val="0CA00A8B"/>
     <w:multiLevelType w:val="multilevel"/>
-    <w:tmpl w:val="73307E4E"/>
+    <w:tmpl w:val="8A00C0EC"/>
     <w:lvl w:ilvl="0">
       <w:start w:val="1"/>
       <w:numFmt w:val="decimal"/>
@@ -8844,6 +9302,8 @@
       </w:pPr>
       <w:rPr>
         <w:rFonts w:hint="default"/>
+        <w:b/>
+        <w:bCs/>
       </w:rPr>
     </w:lvl>
     <w:lvl w:ilvl="2">
@@ -10708,7 +11168,6 @@
   <w:style w:type="character" w:default="1" w:styleId="DefaultParagraphFont">
     <w:name w:val="Default Paragraph Font"/>
     <w:uiPriority w:val="1"/>
-    <w:semiHidden/>
     <w:unhideWhenUsed/>
   </w:style>
   <w:style w:type="table" w:default="1" w:styleId="TableNormal">

</xml_diff>